<commit_message>
CSS validation for kevin.css
</commit_message>
<xml_diff>
--- a/Web-Design-Project-Report-In-Progress-Draft.docx
+++ b/Web-Design-Project-Report-In-Progress-Draft.docx
@@ -87,8 +87,13 @@
       </w:r>
     </w:p>
     <w:p>
-      <w:r>
-        <w:t>Cathal Kavanagh/</w:t>
+      <w:proofErr w:type="spellStart"/>
+      <w:r>
+        <w:t>Cathal</w:t>
+      </w:r>
+      <w:proofErr w:type="spellEnd"/>
+      <w:r>
+        <w:t xml:space="preserve"> Kavanagh/</w:t>
       </w:r>
       <w:r>
         <w:t xml:space="preserve"> 19182121</w:t>
@@ -1972,8 +1977,13 @@
           <w:numId w:val="4"/>
         </w:numPr>
       </w:pPr>
-      <w:r>
-        <w:t>Cathal Kavanagh/</w:t>
+      <w:proofErr w:type="spellStart"/>
+      <w:r>
+        <w:t>Cathal</w:t>
+      </w:r>
+      <w:proofErr w:type="spellEnd"/>
+      <w:r>
+        <w:t xml:space="preserve"> Kavanagh/</w:t>
       </w:r>
       <w:r>
         <w:t xml:space="preserve"> 19182121</w:t>
@@ -2016,7 +2026,21 @@
         <w:rPr>
           <w:b/>
         </w:rPr>
-        <w:t>Code on Github:</w:t>
+        <w:t xml:space="preserve">Code on </w:t>
+      </w:r>
+      <w:proofErr w:type="spellStart"/>
+      <w:r>
+        <w:rPr>
+          <w:b/>
+        </w:rPr>
+        <w:t>Github</w:t>
+      </w:r>
+      <w:proofErr w:type="spellEnd"/>
+      <w:r>
+        <w:rPr>
+          <w:b/>
+        </w:rPr>
+        <w:t>:</w:t>
       </w:r>
       <w:r>
         <w:rPr>
@@ -2100,7 +2124,15 @@
     </w:p>
     <w:p>
       <w:r>
-        <w:t>The primary purpose of the website is to promote Jane's first book. Its seconday purpose is to promote Jane's brand as an author. To this end, it needs to include</w:t>
+        <w:t xml:space="preserve">The primary purpose of the website is to promote Jane's first book. Its </w:t>
+      </w:r>
+      <w:proofErr w:type="spellStart"/>
+      <w:r>
+        <w:t>seconday</w:t>
+      </w:r>
+      <w:proofErr w:type="spellEnd"/>
+      <w:r>
+        <w:t xml:space="preserve"> purpose is to promote Jane's brand as an author. To this end, it needs to include</w:t>
       </w:r>
       <w:r>
         <w:t>:</w:t>
@@ -2135,10 +2167,26 @@
     </w:p>
     <w:p>
       <w:r>
-        <w:t>The main audience for the website are existing readers of epic fantasy to whom Jane and her publisher are advertising Jane herself and her book.</w:t>
-      </w:r>
-      <w:r>
-        <w:t xml:space="preserve"> As a former scientist and polar explorer, and current medieval re-enactor, Jane is something of a polymath, and her personal brand should appeal to a wide range of people. The book is expected to have crossover appeal to a YA (Young Adult) readership, and therefore the website needs to be family-friendly. </w:t>
+        <w:t xml:space="preserve">The main audience for the website </w:t>
+      </w:r>
+      <w:proofErr w:type="gramStart"/>
+      <w:r>
+        <w:t>are</w:t>
+      </w:r>
+      <w:proofErr w:type="gramEnd"/>
+      <w:r>
+        <w:t xml:space="preserve"> existing readers of epic fantasy to whom Jane and her publisher are advertising Jane herself and her book.</w:t>
+      </w:r>
+      <w:r>
+        <w:t xml:space="preserve"> As a former scientist and polar explorer, and current medieval re-enactor, Jane is something of a polymath, and her personal brand should appeal to a wide range of people. The book is expected to have crossover appeal to a YA (Young Adult) readership, and therefore the website needs to be </w:t>
+      </w:r>
+      <w:proofErr w:type="gramStart"/>
+      <w:r>
+        <w:t>family-friendly</w:t>
+      </w:r>
+      <w:proofErr w:type="gramEnd"/>
+      <w:r>
+        <w:t xml:space="preserve">. </w:t>
       </w:r>
       <w:r>
         <w:t xml:space="preserve">The audience is assumed to be moderately tech-savvy. The website design should make it easy for the audience to: </w:t>
@@ -2194,7 +2242,6 @@
     </w:p>
     <w:p>
       <w:r>
-        <w:lastRenderedPageBreak/>
         <w:t>Jane's</w:t>
       </w:r>
       <w:r>
@@ -2256,7 +2303,6 @@
         <w:rPr>
           <w:rStyle w:val="Heading1Char"/>
         </w:rPr>
-        <w:lastRenderedPageBreak/>
         <w:t>Design</w:t>
       </w:r>
       <w:bookmarkEnd w:id="3"/>
@@ -2484,7 +2530,6 @@
       </w:pPr>
       <w:bookmarkStart w:id="6" w:name="_Toc26286719"/>
       <w:r>
-        <w:lastRenderedPageBreak/>
         <w:t>Early Wireframes:</w:t>
       </w:r>
       <w:bookmarkEnd w:id="6"/>
@@ -2793,7 +2838,6 @@
       </w:pPr>
       <w:bookmarkStart w:id="8" w:name="_Toc26286721"/>
       <w:r>
-        <w:lastRenderedPageBreak/>
         <w:t>Final Sitemap:</w:t>
       </w:r>
       <w:bookmarkEnd w:id="8"/>
@@ -2870,7 +2914,6 @@
         <w:pStyle w:val="Heading2"/>
       </w:pPr>
       <w:r>
-        <w:lastRenderedPageBreak/>
         <w:t>Final</w:t>
       </w:r>
       <w:r>
@@ -2886,7 +2929,15 @@
         <w:t xml:space="preserve"> </w:t>
       </w:r>
       <w:r>
-        <w:t>The final design is based on the earlier wireframes, but aims for improved ease of navigation and for consistency of design across all six pages. You can see in the table below screenshots of the Home and Author pages.</w:t>
+        <w:t xml:space="preserve">The final design is based on the earlier </w:t>
+      </w:r>
+      <w:proofErr w:type="gramStart"/>
+      <w:r>
+        <w:t>wireframes, but</w:t>
+      </w:r>
+      <w:proofErr w:type="gramEnd"/>
+      <w:r>
+        <w:t xml:space="preserve"> aims for improved ease of navigation and for consistency of design across all six pages. You can see in the table below screenshots of the Home and Author pages.</w:t>
       </w:r>
     </w:p>
     <w:tbl>
@@ -2998,13 +3049,19 @@
               <w:fldChar w:fldCharType="begin"/>
             </w:r>
             <w:r>
+              <w:instrText xml:space="preserve"> INCLUDEPICTURE  "https://raw.githubusercontent.com/pablotarga/nci-web-design-project-1/dev/mocks/images/Screenshot 2019-11-17 at 16.19.48.png" \* MERGEFORMATINET </w:instrText>
+            </w:r>
+            <w:r>
+              <w:fldChar w:fldCharType="separate"/>
+            </w:r>
+            <w:r>
+              <w:fldChar w:fldCharType="begin"/>
+            </w:r>
+            <w:r>
               <w:instrText xml:space="preserve"> </w:instrText>
             </w:r>
             <w:r>
-              <w:instrText>INCLUDEPICTURE  "https://raw.githubusercontent.com/pablotarga/nci-web-design-project-1/</w:instrText>
-            </w:r>
-            <w:r>
-              <w:instrText>dev/mocks/images/Screenshot 2019-11-17 at 16.19.48.png" \* MERGEFORMATINET</w:instrText>
+              <w:instrText>INCLUDEPICTURE  "https://raw.githubusercontent.com/pablotarga/nci-web-design-project-1/dev/mocks/images/Screenshot 2019-11-17 at 16.19.48.png" \* MERGEFORMATINET</w:instrText>
             </w:r>
             <w:r>
               <w:instrText xml:space="preserve"> </w:instrText>
@@ -3033,10 +3090,13 @@
                   <v:path o:extrusionok="f" gradientshapeok="t" o:connecttype="rect"/>
                   <o:lock v:ext="edit" aspectratio="t"/>
                 </v:shapetype>
-                <v:shape id="_x0000_i1025" type="#_x0000_t75" alt="https://raw.githubusercontent.com/pablotarga/nci-web-design-project-1/dev/mocks/images/Screenshot%202019-11-17%20at%2016.19.48.png" style="width:304.8pt;height:182.4pt">
+                <v:shape id="_x0000_i1025" type="#_x0000_t75" alt="https://raw.githubusercontent.com/pablotarga/nci-web-design-project-1/dev/mocks/images/Screenshot%202019-11-17%20at%2016.19.48.png" style="width:305pt;height:182.05pt">
                   <v:imagedata r:id="rId15" r:href="rId16"/>
                 </v:shape>
               </w:pict>
+            </w:r>
+            <w:r>
+              <w:fldChar w:fldCharType="end"/>
             </w:r>
             <w:r>
               <w:fldChar w:fldCharType="end"/>
@@ -3176,7 +3236,6 @@
         <w:rPr>
           <w:rStyle w:val="Heading1Char"/>
         </w:rPr>
-        <w:lastRenderedPageBreak/>
         <w:t>Development and Features</w:t>
       </w:r>
       <w:bookmarkEnd w:id="11"/>
@@ -3235,7 +3294,15 @@
         <w:t xml:space="preserve">The </w:t>
       </w:r>
       <w:r>
-        <w:t xml:space="preserve">game as it is essentially parodies epic fantasy, but the idea behind having a game is to build reader interest and investment in the product (that is, the world of the story). The game has several exit conditions, but we implement a victory condition that relies on the user's choices and on a random number generation. If the results of the user's choices (the risk variable) and the result of the random number generation (the bonus variable) are greater than a given figure, the user wins the game. </w:t>
+        <w:t xml:space="preserve">game as it is essentially </w:t>
+      </w:r>
+      <w:proofErr w:type="gramStart"/>
+      <w:r>
+        <w:t>parodies</w:t>
+      </w:r>
+      <w:proofErr w:type="gramEnd"/>
+      <w:r>
+        <w:t xml:space="preserve"> epic fantasy, but the idea behind having a game is to build reader interest and investment in the product (that is, the world of the story). The game has several exit conditions, but we implement a victory condition that relies on the user's choices and on a random number generation. If the results of the user's choices (the risk variable) and the result of the random number generation (the bonus variable) are greater than a given figure, the user wins the game. </w:t>
       </w:r>
     </w:p>
     <w:p>
@@ -3274,8 +3341,6 @@
       <w:r>
         <w:t xml:space="preserve"> to be equally navigable in mobile and desktop view.</w:t>
       </w:r>
-      <w:bookmarkStart w:id="15" w:name="_GoBack"/>
-      <w:bookmarkEnd w:id="15"/>
     </w:p>
     <w:p>
       <w:pPr>
@@ -3283,7 +3348,7 @@
           <w:rStyle w:val="Heading1Char"/>
         </w:rPr>
       </w:pPr>
-      <w:bookmarkStart w:id="16" w:name="_Toc26286730"/>
+      <w:bookmarkStart w:id="15" w:name="_Toc26286730"/>
       <w:r>
         <w:rPr>
           <w:rStyle w:val="Heading1Char"/>
@@ -3296,14 +3361,21 @@
         <w:rPr>
           <w:rStyle w:val="Heading1Char"/>
         </w:rPr>
-        <w:lastRenderedPageBreak/>
         <w:t>Teamwork</w:t>
       </w:r>
-      <w:bookmarkEnd w:id="16"/>
-    </w:p>
-    <w:p>
-      <w:r>
-        <w:t>At the initial stage of development we all worked together to develop a pitch and generate a general design sensibility. As we began to build the pages, we divided up the work</w:t>
+      <w:bookmarkEnd w:id="15"/>
+    </w:p>
+    <w:p>
+      <w:r>
+        <w:t xml:space="preserve">At the initial stage of </w:t>
+      </w:r>
+      <w:proofErr w:type="gramStart"/>
+      <w:r>
+        <w:t>development</w:t>
+      </w:r>
+      <w:proofErr w:type="gramEnd"/>
+      <w:r>
+        <w:t xml:space="preserve"> we all worked together to develop a pitch and generate a general design sensibility. As we began to build the pages, we divided up the work</w:t>
       </w:r>
       <w:r>
         <w:t xml:space="preserve"> based on our priorities and respective experience.</w:t>
@@ -3311,14 +3383,14 @@
     </w:p>
     <w:p/>
     <w:p>
-      <w:bookmarkStart w:id="17" w:name="_Toc26286731"/>
+      <w:bookmarkStart w:id="16" w:name="_Toc26286731"/>
       <w:r>
         <w:rPr>
           <w:rStyle w:val="Heading2Char"/>
         </w:rPr>
         <w:t>Pablo</w:t>
       </w:r>
-      <w:bookmarkEnd w:id="17"/>
+      <w:bookmarkEnd w:id="16"/>
       <w:r>
         <w:t xml:space="preserve">: </w:t>
       </w:r>
@@ -3351,22 +3423,38 @@
       </w:r>
     </w:p>
     <w:p>
-      <w:bookmarkStart w:id="18" w:name="_Toc26286732"/>
+      <w:bookmarkStart w:id="17" w:name="_Toc26286732"/>
       <w:r>
         <w:rPr>
           <w:rStyle w:val="Heading2Char"/>
         </w:rPr>
         <w:t>Kevin</w:t>
       </w:r>
-      <w:bookmarkEnd w:id="18"/>
-      <w:r>
-        <w:t xml:space="preserve"> took responsibility for developing the Events page, and building </w:t>
+      <w:bookmarkEnd w:id="17"/>
+      <w:r>
+        <w:t xml:space="preserve"> took responsibility for developing the </w:t>
+      </w:r>
+      <w:proofErr w:type="gramStart"/>
+      <w:r>
+        <w:t>Events page, and</w:t>
+      </w:r>
+      <w:proofErr w:type="gramEnd"/>
+      <w:r>
+        <w:t xml:space="preserve"> building </w:t>
       </w:r>
       <w:r>
         <w:t>a feature</w:t>
       </w:r>
       <w:r>
-        <w:t xml:space="preserve"> that did [things with Javascript and JSON]. Kevin also</w:t>
+        <w:t xml:space="preserve"> that did [things with </w:t>
+      </w:r>
+      <w:proofErr w:type="spellStart"/>
+      <w:r>
+        <w:t>Javascript</w:t>
+      </w:r>
+      <w:proofErr w:type="spellEnd"/>
+      <w:r>
+        <w:t xml:space="preserve"> and JSON]. Kevin also</w:t>
       </w:r>
       <w:r>
         <w:t xml:space="preserve"> did significant work in developing a harmonious colour scheme and sketching out wireframes,</w:t>
@@ -3379,14 +3467,16 @@
       </w:r>
     </w:p>
     <w:p>
-      <w:bookmarkStart w:id="19" w:name="_Toc26286733"/>
+      <w:bookmarkStart w:id="18" w:name="_Toc26286733"/>
+      <w:proofErr w:type="spellStart"/>
       <w:r>
         <w:rPr>
           <w:rStyle w:val="Heading2Char"/>
         </w:rPr>
         <w:t>Cathal</w:t>
       </w:r>
-      <w:bookmarkEnd w:id="19"/>
+      <w:bookmarkEnd w:id="18"/>
+      <w:proofErr w:type="spellEnd"/>
       <w:r>
         <w:rPr>
           <w:b/>
@@ -3409,14 +3499,14 @@
           <w:b/>
         </w:rPr>
       </w:pPr>
-      <w:bookmarkStart w:id="20" w:name="_Toc26286734"/>
+      <w:bookmarkStart w:id="19" w:name="_Toc26286734"/>
       <w:r>
         <w:rPr>
           <w:rStyle w:val="Heading2Char"/>
         </w:rPr>
         <w:t>Liz</w:t>
       </w:r>
-      <w:bookmarkEnd w:id="20"/>
+      <w:bookmarkEnd w:id="19"/>
       <w:r>
         <w:rPr>
           <w:b/>
@@ -3455,7 +3545,7 @@
           <w:rStyle w:val="Heading1Char"/>
         </w:rPr>
       </w:pPr>
-      <w:bookmarkStart w:id="21" w:name="_Toc26286735"/>
+      <w:bookmarkStart w:id="20" w:name="_Toc26286735"/>
       <w:r>
         <w:rPr>
           <w:rStyle w:val="Heading1Char"/>
@@ -3468,10 +3558,9 @@
         <w:rPr>
           <w:rStyle w:val="Heading1Char"/>
         </w:rPr>
-        <w:lastRenderedPageBreak/>
         <w:t>Deployment</w:t>
       </w:r>
-      <w:bookmarkEnd w:id="21"/>
+      <w:bookmarkEnd w:id="20"/>
     </w:p>
     <w:p>
       <w:r>
@@ -3484,7 +3573,15 @@
         <w:t xml:space="preserve"> and we used</w:t>
       </w:r>
       <w:r>
-        <w:t xml:space="preserve"> Formspree's free service</w:t>
+        <w:t xml:space="preserve"> </w:t>
+      </w:r>
+      <w:proofErr w:type="spellStart"/>
+      <w:r>
+        <w:t>Formspree's</w:t>
+      </w:r>
+      <w:proofErr w:type="spellEnd"/>
+      <w:r>
+        <w:t xml:space="preserve"> free service</w:t>
       </w:r>
       <w:r>
         <w:t xml:space="preserve"> for them. We deployed our website from </w:t>
@@ -3498,14 +3595,14 @@
     </w:p>
     <w:p/>
     <w:p>
-      <w:bookmarkStart w:id="22" w:name="_Toc26286736"/>
+      <w:bookmarkStart w:id="21" w:name="_Toc26286736"/>
       <w:r>
         <w:rPr>
           <w:rStyle w:val="Heading1Char"/>
         </w:rPr>
         <w:t>Validation</w:t>
       </w:r>
-      <w:bookmarkEnd w:id="22"/>
+      <w:bookmarkEnd w:id="21"/>
     </w:p>
     <w:p>
       <w:r>
@@ -3553,8 +3650,8 @@
         <w:tblLook w:val="04A0" w:firstRow="1" w:lastRow="0" w:firstColumn="1" w:lastColumn="0" w:noHBand="0" w:noVBand="1"/>
       </w:tblPr>
       <w:tblGrid>
-        <w:gridCol w:w="7800"/>
-        <w:gridCol w:w="1216"/>
+        <w:gridCol w:w="7682"/>
+        <w:gridCol w:w="1334"/>
       </w:tblGrid>
       <w:tr>
         <w:tc>
@@ -3675,7 +3772,6 @@
               <w:rPr>
                 <w:noProof/>
               </w:rPr>
-              <w:lastRenderedPageBreak/>
               <w:drawing>
                 <wp:inline distT="0" distB="0" distL="0" distR="0" wp14:anchorId="7FE0893F" wp14:editId="158BABF9">
                   <wp:extent cx="4724400" cy="3081381"/>
@@ -3913,7 +4009,6 @@
               <w:rPr>
                 <w:noProof/>
               </w:rPr>
-              <w:lastRenderedPageBreak/>
               <w:drawing>
                 <wp:inline distT="0" distB="0" distL="0" distR="0" wp14:anchorId="3C9CC4C3" wp14:editId="08F052BB">
                   <wp:extent cx="4693690" cy="3170555"/>
@@ -4072,7 +4167,6 @@
               <w:rPr>
                 <w:noProof/>
               </w:rPr>
-              <w:lastRenderedPageBreak/>
               <w:drawing>
                 <wp:inline distT="0" distB="0" distL="0" distR="0" wp14:anchorId="0B6C458F" wp14:editId="3430CAB5">
                   <wp:extent cx="4700016" cy="3089430"/>
@@ -4231,7 +4325,6 @@
               <w:rPr>
                 <w:noProof/>
               </w:rPr>
-              <w:lastRenderedPageBreak/>
               <w:drawing>
                 <wp:inline distT="0" distB="0" distL="0" distR="0" wp14:anchorId="5DC2F479" wp14:editId="16E64403">
                   <wp:extent cx="4792782" cy="3143504"/>
@@ -4390,7 +4483,6 @@
               <w:rPr>
                 <w:noProof/>
               </w:rPr>
-              <w:lastRenderedPageBreak/>
               <w:drawing>
                 <wp:inline distT="0" distB="0" distL="0" distR="0" wp14:anchorId="26BCED65" wp14:editId="097E57C4">
                   <wp:extent cx="4794339" cy="4428363"/>
@@ -4545,6 +4637,46 @@
             <w:pPr>
               <w:ind w:firstLine="0"/>
             </w:pPr>
+            <w:r>
+              <w:rPr>
+                <w:noProof/>
+              </w:rPr>
+              <w:drawing>
+                <wp:inline distT="0" distB="0" distL="0" distR="0" wp14:anchorId="25EF638D" wp14:editId="3BDE7B0A">
+                  <wp:extent cx="4442941" cy="2497935"/>
+                  <wp:effectExtent l="0" t="0" r="0" b="0"/>
+                  <wp:docPr id="21" name="Picture 21"/>
+                  <wp:cNvGraphicFramePr>
+                    <a:graphicFrameLocks xmlns:a="http://schemas.openxmlformats.org/drawingml/2006/main" noChangeAspect="1"/>
+                  </wp:cNvGraphicFramePr>
+                  <a:graphic xmlns:a="http://schemas.openxmlformats.org/drawingml/2006/main">
+                    <a:graphicData uri="http://schemas.openxmlformats.org/drawingml/2006/picture">
+                      <pic:pic xmlns:pic="http://schemas.openxmlformats.org/drawingml/2006/picture">
+                        <pic:nvPicPr>
+                          <pic:cNvPr id="1" name=""/>
+                          <pic:cNvPicPr/>
+                        </pic:nvPicPr>
+                        <pic:blipFill>
+                          <a:blip r:embed="rId33"/>
+                          <a:stretch>
+                            <a:fillRect/>
+                          </a:stretch>
+                        </pic:blipFill>
+                        <pic:spPr>
+                          <a:xfrm>
+                            <a:off x="0" y="0"/>
+                            <a:ext cx="4449553" cy="2501653"/>
+                          </a:xfrm>
+                          <a:prstGeom prst="rect">
+                            <a:avLst/>
+                          </a:prstGeom>
+                        </pic:spPr>
+                      </pic:pic>
+                    </a:graphicData>
+                  </a:graphic>
+                </wp:inline>
+              </w:drawing>
+            </w:r>
           </w:p>
         </w:tc>
         <w:tc>
@@ -4555,15 +4687,20 @@
             <w:pPr>
               <w:ind w:firstLine="0"/>
             </w:pPr>
+            <w:r>
+              <w:t>Kevin CSS validation screenshot</w:t>
+            </w:r>
           </w:p>
         </w:tc>
+        <w:bookmarkStart w:id="22" w:name="_GoBack"/>
+        <w:bookmarkEnd w:id="22"/>
       </w:tr>
     </w:tbl>
     <w:p/>
     <w:p/>
     <w:sectPr>
-      <w:headerReference w:type="default" r:id="rId33"/>
-      <w:footerReference w:type="default" r:id="rId34"/>
+      <w:headerReference w:type="default" r:id="rId34"/>
+      <w:footerReference w:type="default" r:id="rId35"/>
       <w:pgSz w:w="11906" w:h="16838"/>
       <w:pgMar w:top="1440" w:right="1440" w:bottom="1440" w:left="1440" w:header="708" w:footer="708" w:gutter="0"/>
       <w:cols w:space="708"/>
@@ -5237,7 +5374,7 @@
       </w:pPr>
     </w:pPrDefault>
   </w:docDefaults>
-  <w:latentStyles w:defLockedState="0" w:defUIPriority="99" w:defSemiHidden="0" w:defUnhideWhenUsed="0" w:defQFormat="0" w:count="375">
+  <w:latentStyles w:defLockedState="0" w:defUIPriority="99" w:defSemiHidden="0" w:defUnhideWhenUsed="0" w:defQFormat="0" w:count="376">
     <w:lsdException w:name="Normal" w:uiPriority="0" w:qFormat="1"/>
     <w:lsdException w:name="heading 1" w:uiPriority="9" w:qFormat="1"/>
     <w:lsdException w:name="heading 2" w:semiHidden="1" w:uiPriority="9" w:unhideWhenUsed="1" w:qFormat="1"/>
@@ -5343,7 +5480,6 @@
     <w:lsdException w:name="HTML Sample" w:semiHidden="1" w:unhideWhenUsed="1"/>
     <w:lsdException w:name="HTML Typewriter" w:semiHidden="1" w:unhideWhenUsed="1"/>
     <w:lsdException w:name="HTML Variable" w:semiHidden="1" w:unhideWhenUsed="1"/>
-    <w:lsdException w:name="Normal Table" w:semiHidden="1" w:unhideWhenUsed="1"/>
     <w:lsdException w:name="annotation subject" w:semiHidden="1" w:unhideWhenUsed="1"/>
     <w:lsdException w:name="No List" w:semiHidden="1" w:unhideWhenUsed="1"/>
     <w:lsdException w:name="Outline List 1" w:semiHidden="1" w:unhideWhenUsed="1"/>
@@ -5390,10 +5526,8 @@
     <w:lsdException w:name="Table Subtle 2" w:semiHidden="1" w:unhideWhenUsed="1"/>
     <w:lsdException w:name="Table Web 1" w:semiHidden="1" w:unhideWhenUsed="1"/>
     <w:lsdException w:name="Table Web 2" w:semiHidden="1" w:unhideWhenUsed="1"/>
-    <w:lsdException w:name="Table Web 3" w:semiHidden="1" w:unhideWhenUsed="1"/>
     <w:lsdException w:name="Balloon Text" w:semiHidden="1" w:unhideWhenUsed="1"/>
     <w:lsdException w:name="Table Grid" w:uiPriority="39"/>
-    <w:lsdException w:name="Table Theme" w:semiHidden="1" w:unhideWhenUsed="1"/>
     <w:lsdException w:name="Placeholder Text" w:semiHidden="1"/>
     <w:lsdException w:name="No Spacing" w:uiPriority="1" w:qFormat="1"/>
     <w:lsdException w:name="Light Shading" w:uiPriority="60"/>
@@ -5613,6 +5747,7 @@
     <w:lsdException w:name="Smart Hyperlink" w:semiHidden="1" w:unhideWhenUsed="1"/>
     <w:lsdException w:name="Hashtag" w:semiHidden="1" w:unhideWhenUsed="1"/>
     <w:lsdException w:name="Unresolved Mention" w:semiHidden="1" w:unhideWhenUsed="1"/>
+    <w:lsdException w:name="Smart Link" w:semiHidden="1" w:unhideWhenUsed="1"/>
   </w:latentStyles>
   <w:style w:type="paragraph" w:default="1" w:styleId="Normal">
     <w:name w:val="Normal"/>
@@ -6293,7 +6428,7 @@
 </file>
 
 <file path=customXml/itemProps1.xml><?xml version="1.0" encoding="utf-8"?>
-<ds:datastoreItem xmlns:ds="http://schemas.openxmlformats.org/officeDocument/2006/customXml" ds:itemID="{DE11E4F8-67F7-476F-96B9-66E5AD4A3EA7}">
+<ds:datastoreItem xmlns:ds="http://schemas.openxmlformats.org/officeDocument/2006/customXml" ds:itemID="{BA47EA14-27D5-4DD7-AD86-7B897B0489F7}">
   <ds:schemaRefs>
     <ds:schemaRef ds:uri="http://schemas.openxmlformats.org/officeDocument/2006/bibliography"/>
   </ds:schemaRefs>

</xml_diff>

<commit_message>
Added events.html validation screen
</commit_message>
<xml_diff>
--- a/Web-Design-Project-Report-In-Progress-Draft.docx
+++ b/Web-Design-Project-Report-In-Progress-Draft.docx
@@ -3058,10 +3058,22 @@
               <w:fldChar w:fldCharType="begin"/>
             </w:r>
             <w:r>
+              <w:instrText xml:space="preserve"> INCLUDEPICTURE  "https://raw.githubusercontent.com/pablotarga/nci-web-design-project-1/dev/mocks/images/Screenshot 2019-11-17 at 16.19.48.png" \* MERGEFORMATINET </w:instrText>
+            </w:r>
+            <w:r>
+              <w:fldChar w:fldCharType="separate"/>
+            </w:r>
+            <w:r>
+              <w:fldChar w:fldCharType="begin"/>
+            </w:r>
+            <w:r>
               <w:instrText xml:space="preserve"> </w:instrText>
             </w:r>
             <w:r>
-              <w:instrText>INCLUDEPICTURE  "https://raw.githubusercontent.com/pablotarga/nci-web-design-project-1/dev/mocks/images/Screenshot 2019-11-17 at 16.19.48.png" \* MERGEFORMATINET</w:instrText>
+              <w:instrText>INCLUDEPICTURE  "</w:instrText>
+            </w:r>
+            <w:r>
+              <w:instrText>https://raw.githubusercontent.com/pablotarga/nci-web-design-project-1/dev/mocks/images/Screenshot 2019-11-17 at 16.19.48.png" \* MERGEFORMATINET</w:instrText>
             </w:r>
             <w:r>
               <w:instrText xml:space="preserve"> </w:instrText>
@@ -3094,6 +3106,9 @@
                   <v:imagedata r:id="rId15" r:href="rId16"/>
                 </v:shape>
               </w:pict>
+            </w:r>
+            <w:r>
+              <w:fldChar w:fldCharType="end"/>
             </w:r>
             <w:r>
               <w:fldChar w:fldCharType="end"/>
@@ -4010,10 +4025,10 @@
                 <w:noProof/>
               </w:rPr>
               <w:drawing>
-                <wp:inline distT="0" distB="0" distL="0" distR="0" wp14:anchorId="3C9CC4C3" wp14:editId="08F052BB">
-                  <wp:extent cx="4693690" cy="3170555"/>
-                  <wp:effectExtent l="0" t="0" r="0" b="0"/>
-                  <wp:docPr id="13" name="Picture 13"/>
+                <wp:inline distT="0" distB="0" distL="0" distR="0" wp14:anchorId="316F5F85" wp14:editId="35CFDD4F">
+                  <wp:extent cx="4830793" cy="2715995"/>
+                  <wp:effectExtent l="0" t="0" r="8255" b="8255"/>
+                  <wp:docPr id="22" name="Picture 22"/>
                   <wp:cNvGraphicFramePr>
                     <a:graphicFrameLocks xmlns:a="http://schemas.openxmlformats.org/drawingml/2006/main" noChangeAspect="1"/>
                   </wp:cNvGraphicFramePr>
@@ -4021,17 +4036,11 @@
                     <a:graphicData uri="http://schemas.openxmlformats.org/drawingml/2006/picture">
                       <pic:pic xmlns:pic="http://schemas.openxmlformats.org/drawingml/2006/picture">
                         <pic:nvPicPr>
-                          <pic:cNvPr id="13" name="events-page-screenshot-validator.w3.org-2019.12.03-18_46_46.png"/>
+                          <pic:cNvPr id="1" name=""/>
                           <pic:cNvPicPr/>
                         </pic:nvPicPr>
                         <pic:blipFill>
-                          <a:blip r:embed="rId25">
-                            <a:extLst>
-                              <a:ext uri="{28A0092B-C50C-407E-A947-70E740481C1C}">
-                                <a14:useLocalDpi xmlns:a14="http://schemas.microsoft.com/office/drawing/2010/main" val="0"/>
-                              </a:ext>
-                            </a:extLst>
-                          </a:blip>
+                          <a:blip r:embed="rId25"/>
                           <a:stretch>
                             <a:fillRect/>
                           </a:stretch>
@@ -4039,7 +4048,7 @@
                         <pic:spPr>
                           <a:xfrm>
                             <a:off x="0" y="0"/>
-                            <a:ext cx="4730715" cy="3195565"/>
+                            <a:ext cx="4853649" cy="2728845"/>
                           </a:xfrm>
                           <a:prstGeom prst="rect">
                             <a:avLst/>
@@ -4074,6 +4083,8 @@
             </w:r>
           </w:p>
         </w:tc>
+        <w:bookmarkStart w:id="22" w:name="_GoBack"/>
+        <w:bookmarkEnd w:id="22"/>
       </w:tr>
       <w:tr>
         <w:tc>
@@ -4688,12 +4699,16 @@
               <w:ind w:firstLine="0"/>
             </w:pPr>
             <w:r>
-              <w:t>Kevin CSS validation screenshot</w:t>
+              <w:t>Kevin</w:t>
+            </w:r>
+            <w:r>
+              <w:t>.css</w:t>
+            </w:r>
+            <w:r>
+              <w:t xml:space="preserve"> CSS validation screenshot</w:t>
             </w:r>
           </w:p>
         </w:tc>
-        <w:bookmarkStart w:id="22" w:name="_GoBack"/>
-        <w:bookmarkEnd w:id="22"/>
       </w:tr>
     </w:tbl>
     <w:p/>
@@ -5480,6 +5495,7 @@
     <w:lsdException w:name="HTML Sample" w:semiHidden="1" w:unhideWhenUsed="1"/>
     <w:lsdException w:name="HTML Typewriter" w:semiHidden="1" w:unhideWhenUsed="1"/>
     <w:lsdException w:name="HTML Variable" w:semiHidden="1" w:unhideWhenUsed="1"/>
+    <w:lsdException w:name="Normal Table" w:semiHidden="1" w:unhideWhenUsed="1"/>
     <w:lsdException w:name="annotation subject" w:semiHidden="1" w:unhideWhenUsed="1"/>
     <w:lsdException w:name="No List" w:semiHidden="1" w:unhideWhenUsed="1"/>
     <w:lsdException w:name="Outline List 1" w:semiHidden="1" w:unhideWhenUsed="1"/>
@@ -5526,8 +5542,10 @@
     <w:lsdException w:name="Table Subtle 2" w:semiHidden="1" w:unhideWhenUsed="1"/>
     <w:lsdException w:name="Table Web 1" w:semiHidden="1" w:unhideWhenUsed="1"/>
     <w:lsdException w:name="Table Web 2" w:semiHidden="1" w:unhideWhenUsed="1"/>
+    <w:lsdException w:name="Table Web 3" w:semiHidden="1" w:unhideWhenUsed="1"/>
     <w:lsdException w:name="Balloon Text" w:semiHidden="1" w:unhideWhenUsed="1"/>
     <w:lsdException w:name="Table Grid" w:uiPriority="39"/>
+    <w:lsdException w:name="Table Theme" w:semiHidden="1" w:unhideWhenUsed="1"/>
     <w:lsdException w:name="Placeholder Text" w:semiHidden="1"/>
     <w:lsdException w:name="No Spacing" w:uiPriority="1" w:qFormat="1"/>
     <w:lsdException w:name="Light Shading" w:uiPriority="60"/>
@@ -6428,7 +6446,7 @@
 </file>
 
 <file path=customXml/itemProps1.xml><?xml version="1.0" encoding="utf-8"?>
-<ds:datastoreItem xmlns:ds="http://schemas.openxmlformats.org/officeDocument/2006/customXml" ds:itemID="{BA47EA14-27D5-4DD7-AD86-7B897B0489F7}">
+<ds:datastoreItem xmlns:ds="http://schemas.openxmlformats.org/officeDocument/2006/customXml" ds:itemID="{8D7AFA7B-FA9E-488F-A856-F75A5197483E}">
   <ds:schemaRefs>
     <ds:schemaRef ds:uri="http://schemas.openxmlformats.org/officeDocument/2006/bibliography"/>
   </ds:schemaRefs>

</xml_diff>

<commit_message>
Added description of the events generation
</commit_message>
<xml_diff>
--- a/Web-Design-Project-Report-In-Progress-Draft.docx
+++ b/Web-Design-Project-Report-In-Progress-Draft.docx
@@ -2167,26 +2167,10 @@
     </w:p>
     <w:p>
       <w:r>
-        <w:t xml:space="preserve">The main audience for the website </w:t>
-      </w:r>
-      <w:proofErr w:type="gramStart"/>
-      <w:r>
-        <w:t>are</w:t>
-      </w:r>
-      <w:proofErr w:type="gramEnd"/>
-      <w:r>
-        <w:t xml:space="preserve"> existing readers of epic fantasy to whom Jane and her publisher are advertising Jane herself and her book.</w:t>
-      </w:r>
-      <w:r>
-        <w:t xml:space="preserve"> As a former scientist and polar explorer, and current medieval re-enactor, Jane is something of a polymath, and her personal brand should appeal to a wide range of people. The book is expected to have crossover appeal to a YA (Young Adult) readership, and therefore the website needs to be </w:t>
-      </w:r>
-      <w:proofErr w:type="gramStart"/>
-      <w:r>
-        <w:t>family-friendly</w:t>
-      </w:r>
-      <w:proofErr w:type="gramEnd"/>
-      <w:r>
-        <w:t xml:space="preserve">. </w:t>
+        <w:t>The main audience for the website are existing readers of epic fantasy to whom Jane and her publisher are advertising Jane herself and her book.</w:t>
+      </w:r>
+      <w:r>
+        <w:t xml:space="preserve"> As a former scientist and polar explorer, and current medieval re-enactor, Jane is something of a polymath, and her personal brand should appeal to a wide range of people. The book is expected to have crossover appeal to a YA (Young Adult) readership, and therefore the website needs to be family-friendly. </w:t>
       </w:r>
       <w:r>
         <w:t xml:space="preserve">The audience is assumed to be moderately tech-savvy. The website design should make it easy for the audience to: </w:t>
@@ -2929,15 +2913,7 @@
         <w:t xml:space="preserve"> </w:t>
       </w:r>
       <w:r>
-        <w:t xml:space="preserve">The final design is based on the earlier </w:t>
-      </w:r>
-      <w:proofErr w:type="gramStart"/>
-      <w:r>
-        <w:t>wireframes, but</w:t>
-      </w:r>
-      <w:proofErr w:type="gramEnd"/>
-      <w:r>
-        <w:t xml:space="preserve"> aims for improved ease of navigation and for consistency of design across all six pages. You can see in the table below screenshots of the Home and Author pages.</w:t>
+        <w:t>The final design is based on the earlier wireframes, but aims for improved ease of navigation and for consistency of design across all six pages. You can see in the table below screenshots of the Home and Author pages.</w:t>
       </w:r>
     </w:p>
     <w:tbl>
@@ -3067,13 +3043,19 @@
               <w:fldChar w:fldCharType="begin"/>
             </w:r>
             <w:r>
+              <w:instrText xml:space="preserve"> INCLUDEPICTURE  "https://raw.githubusercontent.com/pablotarga/nci-web-design-project-1/dev/mocks/images/Screenshot 2019-11-17 at 16.19.48.png" \* MERGEFORMATINET </w:instrText>
+            </w:r>
+            <w:r>
+              <w:fldChar w:fldCharType="separate"/>
+            </w:r>
+            <w:r>
+              <w:fldChar w:fldCharType="begin"/>
+            </w:r>
+            <w:r>
               <w:instrText xml:space="preserve"> </w:instrText>
             </w:r>
             <w:r>
-              <w:instrText>INCLUDEPICTURE  "</w:instrText>
-            </w:r>
-            <w:r>
-              <w:instrText>https://raw.githubusercontent.com/pablotarga/nci-web-design-project-1/dev/mocks/images/Screenshot 2019-11-17 at 16.19.48.png" \* MERGEFORMATINET</w:instrText>
+              <w:instrText>INCLUDEPICTURE  "https://raw.githubusercontent.com/pablotarga/nci-web-design-project-1/dev/mocks/images/Screenshot 2019-11-17 at 16.19.48.png" \* MERGEFORMATINET</w:instrText>
             </w:r>
             <w:r>
               <w:instrText xml:space="preserve"> </w:instrText>
@@ -3106,6 +3088,9 @@
                   <v:imagedata r:id="rId15" r:href="rId16"/>
                 </v:shape>
               </w:pict>
+            </w:r>
+            <w:r>
+              <w:fldChar w:fldCharType="end"/>
             </w:r>
             <w:r>
               <w:fldChar w:fldCharType="end"/>
@@ -3270,14 +3255,46 @@
     </w:p>
     <w:p>
       <w:r>
-        <w:t>[Kevin's Events]</w:t>
-      </w:r>
+        <w:t xml:space="preserve">We developed a dynamically-generated Events page to inform users of Jane Park’s appearances at literary festivals and events. Researching competitor authors’ pages, we noticed that they typically had only a handful of upcoming events. A design was therefore chosen that </w:t>
+      </w:r>
+      <w:r>
+        <w:t>shows</w:t>
+      </w:r>
+      <w:r>
+        <w:t xml:space="preserve"> all events with a date later than the current date, on page load. Past events can be viewed by choosing an earlier date in the date picker, which is a popular </w:t>
+      </w:r>
+      <w:proofErr w:type="spellStart"/>
+      <w:r>
+        <w:t>Javascript</w:t>
+      </w:r>
+      <w:proofErr w:type="spellEnd"/>
+      <w:r>
+        <w:t xml:space="preserve"> library released under the MIT licence called </w:t>
+      </w:r>
+      <w:proofErr w:type="spellStart"/>
+      <w:r>
+        <w:t>Pikaday</w:t>
+      </w:r>
+      <w:proofErr w:type="spellEnd"/>
+      <w:r>
+        <w:t>. All other functionality was coded from scratch.</w:t>
+      </w:r>
+      <w:r>
+        <w:t xml:space="preserve"> The aim was to provide information of interest to users with a minimum of clicks, displaying the location, address, poster, and an external link for all future events straight away.</w:t>
+      </w:r>
+    </w:p>
+    <w:p>
+      <w:r>
+        <w:t>The design provides convenience to the content creator. Events are added as text attributes of a JSON array object. The page-generation code sorts the loaded events by date so they can be appended to the JSON file by the content creator in any order.</w:t>
+      </w:r>
+      <w:bookmarkStart w:id="13" w:name="_GoBack"/>
+      <w:bookmarkEnd w:id="13"/>
     </w:p>
     <w:p>
       <w:pPr>
         <w:pStyle w:val="Heading2"/>
       </w:pPr>
-      <w:bookmarkStart w:id="13" w:name="_Toc26286728"/>
+      <w:bookmarkStart w:id="14" w:name="_Toc26286728"/>
       <w:r>
         <w:t xml:space="preserve">Feature </w:t>
       </w:r>
@@ -3290,7 +3307,7 @@
       <w:r>
         <w:t>Text-Based Game</w:t>
       </w:r>
-      <w:bookmarkEnd w:id="13"/>
+      <w:bookmarkEnd w:id="14"/>
     </w:p>
     <w:p>
       <w:r>
@@ -3309,22 +3326,14 @@
         <w:t xml:space="preserve">The </w:t>
       </w:r>
       <w:r>
-        <w:t xml:space="preserve">game as it is essentially </w:t>
-      </w:r>
-      <w:proofErr w:type="gramStart"/>
-      <w:r>
-        <w:t>parodies</w:t>
-      </w:r>
-      <w:proofErr w:type="gramEnd"/>
-      <w:r>
-        <w:t xml:space="preserve"> epic fantasy, but the idea behind having a game is to build reader interest and investment in the product (that is, the world of the story). The game has several exit conditions, but we implement a victory condition that relies on the user's choices and on a random number generation. If the results of the user's choices (the risk variable) and the result of the random number generation (the bonus variable) are greater than a given figure, the user wins the game. </w:t>
+        <w:t xml:space="preserve">game as it is essentially parodies epic fantasy, but the idea behind having a game is to build reader interest and investment in the product (that is, the world of the story). The game has several exit conditions, but we implement a victory condition that relies on the user's choices and on a random number generation. If the results of the user's choices (the risk variable) and the result of the random number generation (the bonus variable) are greater than a given figure, the user wins the game. </w:t>
       </w:r>
     </w:p>
     <w:p>
       <w:pPr>
         <w:pStyle w:val="Heading2"/>
       </w:pPr>
-      <w:bookmarkStart w:id="14" w:name="_Toc26286729"/>
+      <w:bookmarkStart w:id="15" w:name="_Toc26286729"/>
       <w:r>
         <w:t xml:space="preserve">Feature </w:t>
       </w:r>
@@ -3334,7 +3343,7 @@
       <w:r>
         <w:t>: Countdown Banner</w:t>
       </w:r>
-      <w:bookmarkEnd w:id="14"/>
+      <w:bookmarkEnd w:id="15"/>
     </w:p>
     <w:p>
       <w:r>
@@ -3363,7 +3372,7 @@
           <w:rStyle w:val="Heading1Char"/>
         </w:rPr>
       </w:pPr>
-      <w:bookmarkStart w:id="15" w:name="_Toc26286730"/>
+      <w:bookmarkStart w:id="16" w:name="_Toc26286730"/>
       <w:r>
         <w:rPr>
           <w:rStyle w:val="Heading1Char"/>
@@ -3378,19 +3387,11 @@
         </w:rPr>
         <w:t>Teamwork</w:t>
       </w:r>
-      <w:bookmarkEnd w:id="15"/>
-    </w:p>
-    <w:p>
-      <w:r>
-        <w:t xml:space="preserve">At the initial stage of </w:t>
-      </w:r>
-      <w:proofErr w:type="gramStart"/>
-      <w:r>
-        <w:t>development</w:t>
-      </w:r>
-      <w:proofErr w:type="gramEnd"/>
-      <w:r>
-        <w:t xml:space="preserve"> we all worked together to develop a pitch and generate a general design sensibility. As we began to build the pages, we divided up the work</w:t>
+      <w:bookmarkEnd w:id="16"/>
+    </w:p>
+    <w:p>
+      <w:r>
+        <w:t>At the initial stage of development we all worked together to develop a pitch and generate a general design sensibility. As we began to build the pages, we divided up the work</w:t>
       </w:r>
       <w:r>
         <w:t xml:space="preserve"> based on our priorities and respective experience.</w:t>
@@ -3398,14 +3399,14 @@
     </w:p>
     <w:p/>
     <w:p>
-      <w:bookmarkStart w:id="16" w:name="_Toc26286731"/>
+      <w:bookmarkStart w:id="17" w:name="_Toc26286731"/>
       <w:r>
         <w:rPr>
           <w:rStyle w:val="Heading2Char"/>
         </w:rPr>
         <w:t>Pablo</w:t>
       </w:r>
-      <w:bookmarkEnd w:id="16"/>
+      <w:bookmarkEnd w:id="17"/>
       <w:r>
         <w:t xml:space="preserve">: </w:t>
       </w:r>
@@ -3438,24 +3439,16 @@
       </w:r>
     </w:p>
     <w:p>
-      <w:bookmarkStart w:id="17" w:name="_Toc26286732"/>
+      <w:bookmarkStart w:id="18" w:name="_Toc26286732"/>
       <w:r>
         <w:rPr>
           <w:rStyle w:val="Heading2Char"/>
         </w:rPr>
         <w:t>Kevin</w:t>
       </w:r>
-      <w:bookmarkEnd w:id="17"/>
-      <w:r>
-        <w:t xml:space="preserve"> took responsibility for developing the </w:t>
-      </w:r>
-      <w:proofErr w:type="gramStart"/>
-      <w:r>
-        <w:t>Events page, and</w:t>
-      </w:r>
-      <w:proofErr w:type="gramEnd"/>
-      <w:r>
-        <w:t xml:space="preserve"> building </w:t>
+      <w:bookmarkEnd w:id="18"/>
+      <w:r>
+        <w:t xml:space="preserve"> took responsibility for developing the Events page, and building </w:t>
       </w:r>
       <w:r>
         <w:t>a feature</w:t>
@@ -3482,7 +3475,7 @@
       </w:r>
     </w:p>
     <w:p>
-      <w:bookmarkStart w:id="18" w:name="_Toc26286733"/>
+      <w:bookmarkStart w:id="19" w:name="_Toc26286733"/>
       <w:proofErr w:type="spellStart"/>
       <w:r>
         <w:rPr>
@@ -3490,7 +3483,7 @@
         </w:rPr>
         <w:t>Cathal</w:t>
       </w:r>
-      <w:bookmarkEnd w:id="18"/>
+      <w:bookmarkEnd w:id="19"/>
       <w:proofErr w:type="spellEnd"/>
       <w:r>
         <w:rPr>
@@ -3514,14 +3507,14 @@
           <w:b/>
         </w:rPr>
       </w:pPr>
-      <w:bookmarkStart w:id="19" w:name="_Toc26286734"/>
+      <w:bookmarkStart w:id="20" w:name="_Toc26286734"/>
       <w:r>
         <w:rPr>
           <w:rStyle w:val="Heading2Char"/>
         </w:rPr>
         <w:t>Liz</w:t>
       </w:r>
-      <w:bookmarkEnd w:id="19"/>
+      <w:bookmarkEnd w:id="20"/>
       <w:r>
         <w:rPr>
           <w:b/>
@@ -3560,7 +3553,7 @@
           <w:rStyle w:val="Heading1Char"/>
         </w:rPr>
       </w:pPr>
-      <w:bookmarkStart w:id="20" w:name="_Toc26286735"/>
+      <w:bookmarkStart w:id="21" w:name="_Toc26286735"/>
       <w:r>
         <w:rPr>
           <w:rStyle w:val="Heading1Char"/>
@@ -3575,7 +3568,7 @@
         </w:rPr>
         <w:t>Deployment</w:t>
       </w:r>
-      <w:bookmarkEnd w:id="20"/>
+      <w:bookmarkEnd w:id="21"/>
     </w:p>
     <w:p>
       <w:r>
@@ -3610,14 +3603,14 @@
     </w:p>
     <w:p/>
     <w:p>
-      <w:bookmarkStart w:id="21" w:name="_Toc26286736"/>
+      <w:bookmarkStart w:id="22" w:name="_Toc26286736"/>
       <w:r>
         <w:rPr>
           <w:rStyle w:val="Heading1Char"/>
         </w:rPr>
         <w:t>Validation</w:t>
       </w:r>
-      <w:bookmarkEnd w:id="21"/>
+      <w:bookmarkEnd w:id="22"/>
     </w:p>
     <w:p>
       <w:r>
@@ -4083,8 +4076,6 @@
             </w:r>
           </w:p>
         </w:tc>
-        <w:bookmarkStart w:id="22" w:name="_GoBack"/>
-        <w:bookmarkEnd w:id="22"/>
       </w:tr>
       <w:tr>
         <w:tc>
@@ -6446,7 +6437,7 @@
 </file>
 
 <file path=customXml/itemProps1.xml><?xml version="1.0" encoding="utf-8"?>
-<ds:datastoreItem xmlns:ds="http://schemas.openxmlformats.org/officeDocument/2006/customXml" ds:itemID="{8D7AFA7B-FA9E-488F-A856-F75A5197483E}">
+<ds:datastoreItem xmlns:ds="http://schemas.openxmlformats.org/officeDocument/2006/customXml" ds:itemID="{C6B9A0F2-D468-4D11-A073-0B1984D59404}">
   <ds:schemaRefs>
     <ds:schemaRef ds:uri="http://schemas.openxmlformats.org/officeDocument/2006/bibliography"/>
   </ds:schemaRefs>

</xml_diff>

<commit_message>
Added my contributions to teamwork section
</commit_message>
<xml_diff>
--- a/Web-Design-Project-Report-In-Progress-Draft.docx
+++ b/Web-Design-Project-Report-In-Progress-Draft.docx
@@ -3287,63 +3287,61 @@
       <w:r>
         <w:t>The design provides convenience to the content creator. Events are added as text attributes of a JSON array object. The page-generation code sorts the loaded events by date so they can be appended to the JSON file by the content creator in any order.</w:t>
       </w:r>
-      <w:bookmarkStart w:id="13" w:name="_GoBack"/>
+    </w:p>
+    <w:p>
+      <w:pPr>
+        <w:pStyle w:val="Heading2"/>
+      </w:pPr>
+      <w:bookmarkStart w:id="13" w:name="_Toc26286728"/>
+      <w:r>
+        <w:t xml:space="preserve">Feature </w:t>
+      </w:r>
+      <w:r>
+        <w:t>2</w:t>
+      </w:r>
+      <w:r>
+        <w:t xml:space="preserve">: </w:t>
+      </w:r>
+      <w:r>
+        <w:t>Text-Based Game</w:t>
+      </w:r>
       <w:bookmarkEnd w:id="13"/>
     </w:p>
     <w:p>
+      <w:r>
+        <w:t>We developed a</w:t>
+      </w:r>
+      <w:r>
+        <w:t xml:space="preserve"> short</w:t>
+      </w:r>
+      <w:r>
+        <w:t xml:space="preserve"> text-based game </w:t>
+      </w:r>
+      <w:r>
+        <w:t xml:space="preserve">(using vanilla JavaScript) that launches on the click of a button on the about-the-book page. </w:t>
+      </w:r>
+      <w:r>
+        <w:t xml:space="preserve">The </w:t>
+      </w:r>
+      <w:r>
+        <w:t xml:space="preserve">game as it is essentially parodies epic fantasy, but the idea behind having a game is to build reader interest and investment in the product (that is, the world of the story). The game has several exit conditions, but we implement a victory condition that relies on the user's choices and on a random number generation. If the results of the user's choices (the risk variable) and the result of the random number generation (the bonus variable) are greater than a given figure, the user wins the game. </w:t>
+      </w:r>
+    </w:p>
+    <w:p>
       <w:pPr>
         <w:pStyle w:val="Heading2"/>
       </w:pPr>
-      <w:bookmarkStart w:id="14" w:name="_Toc26286728"/>
+      <w:bookmarkStart w:id="14" w:name="_Toc26286729"/>
       <w:r>
         <w:t xml:space="preserve">Feature </w:t>
       </w:r>
       <w:r>
-        <w:t>2</w:t>
-      </w:r>
-      <w:r>
-        <w:t xml:space="preserve">: </w:t>
-      </w:r>
-      <w:r>
-        <w:t>Text-Based Game</w:t>
+        <w:t>3</w:t>
+      </w:r>
+      <w:r>
+        <w:t>: Countdown Banner</w:t>
       </w:r>
       <w:bookmarkEnd w:id="14"/>
-    </w:p>
-    <w:p>
-      <w:r>
-        <w:t>We developed a</w:t>
-      </w:r>
-      <w:r>
-        <w:t xml:space="preserve"> short</w:t>
-      </w:r>
-      <w:r>
-        <w:t xml:space="preserve"> text-based game </w:t>
-      </w:r>
-      <w:r>
-        <w:t xml:space="preserve">(using vanilla JavaScript) that launches on the click of a button on the about-the-book page. </w:t>
-      </w:r>
-      <w:r>
-        <w:t xml:space="preserve">The </w:t>
-      </w:r>
-      <w:r>
-        <w:t xml:space="preserve">game as it is essentially parodies epic fantasy, but the idea behind having a game is to build reader interest and investment in the product (that is, the world of the story). The game has several exit conditions, but we implement a victory condition that relies on the user's choices and on a random number generation. If the results of the user's choices (the risk variable) and the result of the random number generation (the bonus variable) are greater than a given figure, the user wins the game. </w:t>
-      </w:r>
-    </w:p>
-    <w:p>
-      <w:pPr>
-        <w:pStyle w:val="Heading2"/>
-      </w:pPr>
-      <w:bookmarkStart w:id="15" w:name="_Toc26286729"/>
-      <w:r>
-        <w:t xml:space="preserve">Feature </w:t>
-      </w:r>
-      <w:r>
-        <w:t>3</w:t>
-      </w:r>
-      <w:r>
-        <w:t>: Countdown Banner</w:t>
-      </w:r>
-      <w:bookmarkEnd w:id="15"/>
     </w:p>
     <w:p>
       <w:r>
@@ -3372,7 +3370,7 @@
           <w:rStyle w:val="Heading1Char"/>
         </w:rPr>
       </w:pPr>
-      <w:bookmarkStart w:id="16" w:name="_Toc26286730"/>
+      <w:bookmarkStart w:id="15" w:name="_Toc26286730"/>
       <w:r>
         <w:rPr>
           <w:rStyle w:val="Heading1Char"/>
@@ -3387,7 +3385,7 @@
         </w:rPr>
         <w:t>Teamwork</w:t>
       </w:r>
-      <w:bookmarkEnd w:id="16"/>
+      <w:bookmarkEnd w:id="15"/>
     </w:p>
     <w:p>
       <w:r>
@@ -3399,14 +3397,14 @@
     </w:p>
     <w:p/>
     <w:p>
-      <w:bookmarkStart w:id="17" w:name="_Toc26286731"/>
+      <w:bookmarkStart w:id="16" w:name="_Toc26286731"/>
       <w:r>
         <w:rPr>
           <w:rStyle w:val="Heading2Char"/>
         </w:rPr>
         <w:t>Pablo</w:t>
       </w:r>
-      <w:bookmarkEnd w:id="17"/>
+      <w:bookmarkEnd w:id="16"/>
       <w:r>
         <w:t xml:space="preserve">: </w:t>
       </w:r>
@@ -3439,39 +3437,69 @@
       </w:r>
     </w:p>
     <w:p>
-      <w:bookmarkStart w:id="18" w:name="_Toc26286732"/>
+      <w:bookmarkStart w:id="17" w:name="_Toc26286732"/>
       <w:r>
         <w:rPr>
           <w:rStyle w:val="Heading2Char"/>
         </w:rPr>
         <w:t>Kevin</w:t>
       </w:r>
+      <w:bookmarkEnd w:id="17"/>
+      <w:r>
+        <w:t xml:space="preserve"> took responsibility for developing the Events page, </w:t>
+      </w:r>
+      <w:r>
+        <w:t xml:space="preserve">building a page-generation feature </w:t>
+      </w:r>
+      <w:r>
+        <w:t xml:space="preserve">in plain JavaScript </w:t>
+      </w:r>
+      <w:bookmarkStart w:id="18" w:name="_GoBack"/>
       <w:bookmarkEnd w:id="18"/>
       <w:r>
-        <w:t xml:space="preserve"> took responsibility for developing the Events page, and building </w:t>
-      </w:r>
-      <w:r>
-        <w:t>a feature</w:t>
-      </w:r>
-      <w:r>
-        <w:t xml:space="preserve"> that did [things with </w:t>
-      </w:r>
-      <w:proofErr w:type="spellStart"/>
-      <w:r>
-        <w:t>Javascript</w:t>
-      </w:r>
-      <w:proofErr w:type="spellEnd"/>
-      <w:r>
-        <w:t xml:space="preserve"> and JSON]. Kevin also</w:t>
-      </w:r>
-      <w:r>
-        <w:t xml:space="preserve"> did significant work in developing a harmonious colour scheme and sketching out wireframes,</w:t>
-      </w:r>
-      <w:r>
-        <w:t xml:space="preserve"> and developed styles, particularly for [elements].</w:t>
-      </w:r>
-      <w:r>
-        <w:t xml:space="preserve"> Kevin also participating in unifying CSS styles across the pages.</w:t>
+        <w:t>that builds HTML using data from a JSON file according to a user-chosen date.</w:t>
+      </w:r>
+      <w:r>
+        <w:t xml:space="preserve"> </w:t>
+      </w:r>
+      <w:r>
+        <w:t xml:space="preserve">He created poster graphics for ten events. </w:t>
+      </w:r>
+      <w:r>
+        <w:t xml:space="preserve">He created text content for the Events page and contributed to the Author page. </w:t>
+      </w:r>
+      <w:r>
+        <w:t xml:space="preserve">Kevin maintained a Google Doc of notes from all team meetings, and drew the final wireframes for all pages in Balsamiq. </w:t>
+      </w:r>
+      <w:r>
+        <w:t>Kevin also</w:t>
+      </w:r>
+      <w:r>
+        <w:t xml:space="preserve"> did significant work in developing a harmonious colour scheme </w:t>
+      </w:r>
+      <w:r>
+        <w:t>and developed</w:t>
+      </w:r>
+      <w:r>
+        <w:t xml:space="preserve"> the basic card design including an interlaced border graphic.</w:t>
+      </w:r>
+      <w:r>
+        <w:t xml:space="preserve"> Kevi</w:t>
+      </w:r>
+      <w:r>
+        <w:t>n helped unify</w:t>
+      </w:r>
+      <w:r>
+        <w:t xml:space="preserve"> CSS styles across the pages</w:t>
+      </w:r>
+      <w:r>
+        <w:t xml:space="preserve">, leaving his fingerprints on final card, nav and footer margins, use of nested cards, </w:t>
+      </w:r>
+      <w:r>
+        <w:t xml:space="preserve">form highlighting </w:t>
+      </w:r>
+      <w:r>
+        <w:t>and special text styles. He also ensured all necessary alt text was in place.</w:t>
       </w:r>
     </w:p>
     <w:p>
@@ -6437,7 +6465,7 @@
 </file>
 
 <file path=customXml/itemProps1.xml><?xml version="1.0" encoding="utf-8"?>
-<ds:datastoreItem xmlns:ds="http://schemas.openxmlformats.org/officeDocument/2006/customXml" ds:itemID="{C6B9A0F2-D468-4D11-A073-0B1984D59404}">
+<ds:datastoreItem xmlns:ds="http://schemas.openxmlformats.org/officeDocument/2006/customXml" ds:itemID="{25111BC3-FF4C-47FE-A445-066A51C5EDF9}">
   <ds:schemaRefs>
     <ds:schemaRef ds:uri="http://schemas.openxmlformats.org/officeDocument/2006/bibliography"/>
   </ds:schemaRefs>

</xml_diff>

<commit_message>
Report updated w/ Cathal's contribution
</commit_message>
<xml_diff>
--- a/Web-Design-Project-Report-In-Progress-Draft.docx
+++ b/Web-Design-Project-Report-In-Progress-Draft.docx
@@ -87,13 +87,8 @@
       </w:r>
     </w:p>
     <w:p>
-      <w:proofErr w:type="spellStart"/>
-      <w:r>
-        <w:t>Cathal</w:t>
-      </w:r>
-      <w:proofErr w:type="spellEnd"/>
-      <w:r>
-        <w:t xml:space="preserve"> Kavanagh/</w:t>
+      <w:r>
+        <w:t>Cathal Kavanagh/</w:t>
       </w:r>
       <w:r>
         <w:t xml:space="preserve"> 19182121</w:t>
@@ -1977,13 +1972,8 @@
           <w:numId w:val="4"/>
         </w:numPr>
       </w:pPr>
-      <w:proofErr w:type="spellStart"/>
-      <w:r>
-        <w:t>Cathal</w:t>
-      </w:r>
-      <w:proofErr w:type="spellEnd"/>
-      <w:r>
-        <w:t xml:space="preserve"> Kavanagh/</w:t>
+      <w:r>
+        <w:t>Cathal Kavanagh/</w:t>
       </w:r>
       <w:r>
         <w:t xml:space="preserve"> 19182121</w:t>
@@ -2026,21 +2016,7 @@
         <w:rPr>
           <w:b/>
         </w:rPr>
-        <w:t xml:space="preserve">Code on </w:t>
-      </w:r>
-      <w:proofErr w:type="spellStart"/>
-      <w:r>
-        <w:rPr>
-          <w:b/>
-        </w:rPr>
-        <w:t>Github</w:t>
-      </w:r>
-      <w:proofErr w:type="spellEnd"/>
-      <w:r>
-        <w:rPr>
-          <w:b/>
-        </w:rPr>
-        <w:t>:</w:t>
+        <w:t>Code on Github:</w:t>
       </w:r>
       <w:r>
         <w:rPr>
@@ -2124,15 +2100,7 @@
     </w:p>
     <w:p>
       <w:r>
-        <w:t xml:space="preserve">The primary purpose of the website is to promote Jane's first book. Its </w:t>
-      </w:r>
-      <w:proofErr w:type="spellStart"/>
-      <w:r>
-        <w:t>seconday</w:t>
-      </w:r>
-      <w:proofErr w:type="spellEnd"/>
-      <w:r>
-        <w:t xml:space="preserve"> purpose is to promote Jane's brand as an author. To this end, it needs to include</w:t>
+        <w:t>The primary purpose of the website is to promote Jane's first book. Its seconday purpose is to promote Jane's brand as an author. To this end, it needs to include</w:t>
       </w:r>
       <w:r>
         <w:t>:</w:t>
@@ -3052,6 +3020,15 @@
               <w:fldChar w:fldCharType="begin"/>
             </w:r>
             <w:r>
+              <w:instrText xml:space="preserve"> INCLUDEPICTURE  "https://raw.githubusercontent.com/pablotarga/nci-web-design-project-1/dev/mocks/images/Screenshot 2019-11-17 at 16.19.48.png" \* MERGEFORMATINET </w:instrText>
+            </w:r>
+            <w:r>
+              <w:fldChar w:fldCharType="separate"/>
+            </w:r>
+            <w:r>
+              <w:fldChar w:fldCharType="begin"/>
+            </w:r>
+            <w:r>
               <w:instrText xml:space="preserve"> </w:instrText>
             </w:r>
             <w:r>
@@ -3088,6 +3065,9 @@
                   <v:imagedata r:id="rId15" r:href="rId16"/>
                 </v:shape>
               </w:pict>
+            </w:r>
+            <w:r>
+              <w:fldChar w:fldCharType="end"/>
             </w:r>
             <w:r>
               <w:fldChar w:fldCharType="end"/>
@@ -3261,23 +3241,7 @@
         <w:t>shows</w:t>
       </w:r>
       <w:r>
-        <w:t xml:space="preserve"> all events with a date later than the current date, on page load. Past events can be viewed by choosing an earlier date in the date picker, which is a popular </w:t>
-      </w:r>
-      <w:proofErr w:type="spellStart"/>
-      <w:r>
-        <w:t>Javascript</w:t>
-      </w:r>
-      <w:proofErr w:type="spellEnd"/>
-      <w:r>
-        <w:t xml:space="preserve"> library released under the MIT licence called </w:t>
-      </w:r>
-      <w:proofErr w:type="spellStart"/>
-      <w:r>
-        <w:t>Pikaday</w:t>
-      </w:r>
-      <w:proofErr w:type="spellEnd"/>
-      <w:r>
-        <w:t>. All other functionality was coded from scratch.</w:t>
+        <w:t xml:space="preserve"> all events with a date later than the current date, on page load. Past events can be viewed by choosing an earlier date in the date picker, which is a popular Javascript library released under the MIT licence called Pikaday. All other functionality was coded from scratch.</w:t>
       </w:r>
       <w:r>
         <w:t xml:space="preserve"> The aim was to provide information of interest to users with a minimum of clicks, displaying the location, address, poster, and an external link for all future events straight away.</w:t>
@@ -3454,8 +3418,6 @@
       <w:r>
         <w:t xml:space="preserve">in plain JavaScript </w:t>
       </w:r>
-      <w:bookmarkStart w:id="18" w:name="_GoBack"/>
-      <w:bookmarkEnd w:id="18"/>
       <w:r>
         <w:t>that builds HTML using data from a JSON file according to a user-chosen date.</w:t>
       </w:r>
@@ -3503,16 +3465,14 @@
       </w:r>
     </w:p>
     <w:p>
-      <w:bookmarkStart w:id="19" w:name="_Toc26286733"/>
-      <w:proofErr w:type="spellStart"/>
+      <w:bookmarkStart w:id="18" w:name="_Toc26286733"/>
       <w:r>
         <w:rPr>
           <w:rStyle w:val="Heading2Char"/>
         </w:rPr>
         <w:t>Cathal</w:t>
       </w:r>
-      <w:bookmarkEnd w:id="19"/>
-      <w:proofErr w:type="spellEnd"/>
+      <w:bookmarkEnd w:id="18"/>
       <w:r>
         <w:rPr>
           <w:b/>
@@ -3528,6 +3488,23 @@
       <w:r>
         <w:t>.</w:t>
       </w:r>
+      <w:r>
+        <w:t xml:space="preserve"> Cathal wrote the short stories both are extracts from possible future books. The images are sketched concepts of runic seals that form a protection spell, they’re part of the wor</w:t>
+      </w:r>
+      <w:r>
+        <w:t>l</w:t>
+      </w:r>
+      <w:bookmarkStart w:id="19" w:name="_GoBack"/>
+      <w:bookmarkEnd w:id="19"/>
+      <w:r>
+        <w:t>d mentioned in story 1.  Cathal also researched and developed a draft of the</w:t>
+      </w:r>
+      <w:r>
+        <w:t xml:space="preserve"> user</w:t>
+      </w:r>
+      <w:r>
+        <w:t xml:space="preserve"> requirements. </w:t>
+      </w:r>
     </w:p>
     <w:p>
       <w:pPr>
@@ -3609,15 +3586,7 @@
         <w:t xml:space="preserve"> and we used</w:t>
       </w:r>
       <w:r>
-        <w:t xml:space="preserve"> </w:t>
-      </w:r>
-      <w:proofErr w:type="spellStart"/>
-      <w:r>
-        <w:t>Formspree's</w:t>
-      </w:r>
-      <w:proofErr w:type="spellEnd"/>
-      <w:r>
-        <w:t xml:space="preserve"> free service</w:t>
+        <w:t xml:space="preserve"> Formspree's free service</w:t>
       </w:r>
       <w:r>
         <w:t xml:space="preserve"> for them. We deployed our website from </w:t>
@@ -6465,7 +6434,7 @@
 </file>
 
 <file path=customXml/itemProps1.xml><?xml version="1.0" encoding="utf-8"?>
-<ds:datastoreItem xmlns:ds="http://schemas.openxmlformats.org/officeDocument/2006/customXml" ds:itemID="{25111BC3-FF4C-47FE-A445-066A51C5EDF9}">
+<ds:datastoreItem xmlns:ds="http://schemas.openxmlformats.org/officeDocument/2006/customXml" ds:itemID="{649ABD2B-BED1-4281-84BF-7E3E0309CD59}">
   <ds:schemaRefs>
     <ds:schemaRef ds:uri="http://schemas.openxmlformats.org/officeDocument/2006/bibliography"/>
   </ds:schemaRefs>

</xml_diff>